<commit_message>
New index and pages! Added text + additional images
</commit_message>
<xml_diff>
--- a/Sprekers/Week 1/Polypane Weekly Nerd - Kilian .docx
+++ b/Sprekers/Week 1/Polypane Weekly Nerd - Kilian .docx
@@ -2687,6 +2687,7 @@
         <w:t xml:space="preserve"> </w:t>
       </w:r>
       <w:proofErr w:type="spellStart"/>
+      <w:proofErr w:type="gramStart"/>
       <w:r>
         <w:rPr>
           <w:rFonts w:ascii="Poppins" w:hAnsi="Poppins" w:cs="Poppins"/>
@@ -2702,7 +2703,16 @@
           <w:sz w:val="18"/>
           <w:szCs w:val="18"/>
         </w:rPr>
-        <w:t xml:space="preserve">  vervangen elk bestaand </w:t>
+        <w:t xml:space="preserve">  vervangen</w:t>
+      </w:r>
+      <w:proofErr w:type="gramEnd"/>
+      <w:r>
+        <w:rPr>
+          <w:rFonts w:ascii="Poppins" w:hAnsi="Poppins" w:cs="Poppins"/>
+          <w:sz w:val="18"/>
+          <w:szCs w:val="18"/>
+        </w:rPr>
+        <w:t xml:space="preserve"> elk bestaand </w:t>
       </w:r>
       <w:proofErr w:type="spellStart"/>
       <w:r>

</xml_diff>